<commit_message>
Chapter -4 düzenlemeleri yapıldı
chapter-6 baslık düzeltmesi
</commit_message>
<xml_diff>
--- a/thesis/thesis_ch6.docx
+++ b/thesis/thesis_ch6.docx
@@ -4,7 +4,7 @@
   <w:body>
     <w:p>
       <w:pPr>
-        <w:pStyle w:val="Balk1"/>
+        <w:pStyle w:val="Heading1"/>
         <w:spacing w:before="960" w:line="360" w:lineRule="auto"/>
         <w:jc w:val="center"/>
         <w:rPr>
@@ -46,7 +46,7 @@
     </w:p>
     <w:p>
       <w:pPr>
-        <w:pStyle w:val="Balk1"/>
+        <w:pStyle w:val="Heading1"/>
         <w:numPr>
           <w:ilvl w:val="0"/>
           <w:numId w:val="3"/>
@@ -73,12 +73,24 @@
           <w:szCs w:val="24"/>
           <w:lang w:val="en-US"/>
         </w:rPr>
-        <w:t>CONCLUSIONS AND FUTURE WORK</w:t>
+        <w:t>CONCLUSIONS</w:t>
+      </w:r>
+      <w:r>
+        <w:rPr>
+          <w:rFonts w:ascii="Times New Roman" w:hAnsi="Times New Roman" w:cs="Times New Roman"/>
+          <w:b/>
+          <w:bCs/>
+          <w:color w:val="000000" w:themeColor="text1"/>
+          <w:sz w:val="24"/>
+          <w:szCs w:val="24"/>
+          <w:lang w:val="en-US"/>
+        </w:rPr>
+        <w:t xml:space="preserve"> AND FUTURE WORK</w:t>
       </w:r>
     </w:p>
     <w:p>
       <w:pPr>
-        <w:pStyle w:val="ListeParagraf"/>
+        <w:pStyle w:val="ListParagraph"/>
         <w:keepNext/>
         <w:keepLines/>
         <w:numPr>
@@ -100,7 +112,7 @@
     </w:p>
     <w:p>
       <w:pPr>
-        <w:pStyle w:val="ListeParagraf"/>
+        <w:pStyle w:val="ListParagraph"/>
         <w:keepNext/>
         <w:keepLines/>
         <w:numPr>
@@ -122,7 +134,7 @@
     </w:p>
     <w:p>
       <w:pPr>
-        <w:pStyle w:val="Balk2"/>
+        <w:pStyle w:val="Heading2"/>
         <w:numPr>
           <w:ilvl w:val="1"/>
           <w:numId w:val="3"/>
@@ -136,7 +148,19 @@
         <w:rPr>
           <w:lang w:val="en-US"/>
         </w:rPr>
-        <w:t xml:space="preserve">Conclusion </w:t>
+        <w:t>Conclusion</w:t>
+      </w:r>
+      <w:r>
+        <w:rPr>
+          <w:lang w:val="en-US"/>
+        </w:rPr>
+        <w:t>s</w:t>
+      </w:r>
+      <w:r>
+        <w:rPr>
+          <w:lang w:val="en-US"/>
+        </w:rPr>
+        <w:t xml:space="preserve"> </w:t>
       </w:r>
     </w:p>
     <w:p>
@@ -470,23 +494,7 @@
           <w:sz w:val="24"/>
           <w:lang w:val="en-US"/>
         </w:rPr>
-        <w:t>gearbox. D</w:t>
-      </w:r>
-      <w:r>
-        <w:rPr>
-          <w:rFonts w:ascii="Times New Roman" w:hAnsi="Times New Roman" w:cs="Times New Roman"/>
-          <w:sz w:val="24"/>
-          <w:lang w:val="en-US"/>
-        </w:rPr>
-        <w:t>irect drive permanent magnet synchronous generators (PMSG-DD) are found more reliable and feasible solution in terms of efficiency, reliability and fault-ride-through capability. Thus, direct drive PMSG is chosen for the proposed design in this study.</w:t>
-      </w:r>
-      <w:r>
-        <w:rPr>
-          <w:rFonts w:ascii="Times New Roman" w:hAnsi="Times New Roman" w:cs="Times New Roman"/>
-          <w:sz w:val="24"/>
-          <w:lang w:val="en-US"/>
-        </w:rPr>
-        <w:t xml:space="preserve"> </w:t>
+        <w:t xml:space="preserve">gearbox. Direct drive permanent magnet synchronous generators (PMSG-DD) are found more reliable and feasible solution in terms of efficiency, reliability and fault-ride-through capability. Thus, direct drive PMSG is chosen for the proposed design in this study. </w:t>
       </w:r>
       <w:r>
         <w:rPr>
@@ -1374,7 +1382,33 @@
           <w:sz w:val="24"/>
           <w:lang w:val="en-US"/>
         </w:rPr>
-        <w:t xml:space="preserve"> and verified by FEA in this thesis study. This topology is selected due to its higher energy yield, higher efficiency and </w:t>
+        <w:t xml:space="preserve"> and verified by FEA in this thesis study. This topology is selected </w:t>
+      </w:r>
+      <w:bookmarkStart w:id="1" w:name="_GoBack"/>
+      <w:bookmarkEnd w:id="1"/>
+      <w:r>
+        <w:rPr>
+          <w:rFonts w:ascii="Times New Roman" w:hAnsi="Times New Roman" w:cs="Times New Roman"/>
+          <w:sz w:val="24"/>
+          <w:lang w:val="en-US"/>
+        </w:rPr>
+        <w:t>due to its higher energy yield, higher efficiency</w:t>
+      </w:r>
+      <w:r>
+        <w:rPr>
+          <w:rFonts w:ascii="Times New Roman" w:hAnsi="Times New Roman" w:cs="Times New Roman"/>
+          <w:sz w:val="24"/>
+          <w:lang w:val="en-US"/>
+        </w:rPr>
+        <w:t>, reliability</w:t>
+      </w:r>
+      <w:r>
+        <w:rPr>
+          <w:rFonts w:ascii="Times New Roman" w:hAnsi="Times New Roman" w:cs="Times New Roman"/>
+          <w:sz w:val="24"/>
+          <w:lang w:val="en-US"/>
+        </w:rPr>
+        <w:t xml:space="preserve"> and </w:t>
       </w:r>
       <w:r>
         <w:rPr>
@@ -1451,7 +1485,7 @@
     </w:p>
     <w:p>
       <w:pPr>
-        <w:pStyle w:val="Balk2"/>
+        <w:pStyle w:val="Heading2"/>
         <w:numPr>
           <w:ilvl w:val="1"/>
           <w:numId w:val="3"/>
@@ -1490,7 +1524,7 @@
     </w:p>
     <w:p>
       <w:pPr>
-        <w:pStyle w:val="ListeParagraf"/>
+        <w:pStyle w:val="ListParagraph"/>
         <w:numPr>
           <w:ilvl w:val="0"/>
           <w:numId w:val="4"/>
@@ -1547,7 +1581,7 @@
     </w:p>
     <w:p>
       <w:pPr>
-        <w:pStyle w:val="ListeParagraf"/>
+        <w:pStyle w:val="ListParagraph"/>
         <w:numPr>
           <w:ilvl w:val="0"/>
           <w:numId w:val="4"/>
@@ -1618,12 +1652,10 @@
         <w:lastRenderedPageBreak/>
         <w:t xml:space="preserve">environments can be linked together for the integrated optimization-FEA processes.  </w:t>
       </w:r>
-      <w:bookmarkStart w:id="1" w:name="_GoBack"/>
-      <w:bookmarkEnd w:id="1"/>
     </w:p>
     <w:p>
       <w:pPr>
-        <w:pStyle w:val="ListeParagraf"/>
+        <w:pStyle w:val="ListParagraph"/>
         <w:numPr>
           <w:ilvl w:val="0"/>
           <w:numId w:val="4"/>
@@ -1747,7 +1779,7 @@
     <w:sdtContent>
       <w:p>
         <w:pPr>
-          <w:pStyle w:val="stbilgi"/>
+          <w:pStyle w:val="Header"/>
           <w:jc w:val="center"/>
           <w:rPr>
             <w:rFonts w:ascii="Times New Roman" w:hAnsi="Times New Roman" w:cs="Times New Roman"/>
@@ -1817,7 +1849,7 @@
 
 <file path=word/numbering.xml><?xml version="1.0" encoding="utf-8"?>
 <w:numbering xmlns:wpc="http://schemas.microsoft.com/office/word/2010/wordprocessingCanvas" xmlns:mc="http://schemas.openxmlformats.org/markup-compatibility/2006" xmlns:o="urn:schemas-microsoft-com:office:office" xmlns:r="http://schemas.openxmlformats.org/officeDocument/2006/relationships" xmlns:m="http://schemas.openxmlformats.org/officeDocument/2006/math" xmlns:v="urn:schemas-microsoft-com:vml" xmlns:wp14="http://schemas.microsoft.com/office/word/2010/wordprocessingDrawing" xmlns:wp="http://schemas.openxmlformats.org/drawingml/2006/wordprocessingDrawing" xmlns:w10="urn:schemas-microsoft-com:office:word" xmlns:w="http://schemas.openxmlformats.org/wordprocessingml/2006/main" xmlns:w14="http://schemas.microsoft.com/office/word/2010/wordml" xmlns:w15="http://schemas.microsoft.com/office/word/2012/wordml" xmlns:wpg="http://schemas.microsoft.com/office/word/2010/wordprocessingGroup" xmlns:wpi="http://schemas.microsoft.com/office/word/2010/wordprocessingInk" xmlns:wne="http://schemas.microsoft.com/office/word/2006/wordml" xmlns:wps="http://schemas.microsoft.com/office/word/2010/wordprocessingShape" mc:Ignorable="w14 w15 wp14">
-  <w:abstractNum w:abstractNumId="0">
+  <w:abstractNum w:abstractNumId="0" w15:restartNumberingAfterBreak="0">
     <w:nsid w:val="29F026B2"/>
     <w:multiLevelType w:val="multilevel"/>
     <w:tmpl w:val="D9169CC4"/>
@@ -1933,7 +1965,7 @@
       </w:rPr>
     </w:lvl>
   </w:abstractNum>
-  <w:abstractNum w:abstractNumId="1">
+  <w:abstractNum w:abstractNumId="1" w15:restartNumberingAfterBreak="0">
     <w:nsid w:val="418B21AE"/>
     <w:multiLevelType w:val="hybridMultilevel"/>
     <w:tmpl w:val="79FE8C54"/>
@@ -2046,7 +2078,7 @@
       </w:rPr>
     </w:lvl>
   </w:abstractNum>
-  <w:abstractNum w:abstractNumId="2">
+  <w:abstractNum w:abstractNumId="2" w15:restartNumberingAfterBreak="0">
     <w:nsid w:val="48785E27"/>
     <w:multiLevelType w:val="multilevel"/>
     <w:tmpl w:val="B01EE06A"/>
@@ -2089,7 +2121,7 @@
     <w:lvl w:ilvl="3">
       <w:start w:val="1"/>
       <w:numFmt w:val="decimal"/>
-      <w:pStyle w:val="Balk4"/>
+      <w:pStyle w:val="Heading4"/>
       <w:lvlText w:val="%1.%2.%3.%4"/>
       <w:lvlJc w:val="left"/>
       <w:pPr>
@@ -2099,7 +2131,7 @@
     <w:lvl w:ilvl="4">
       <w:start w:val="1"/>
       <w:numFmt w:val="decimal"/>
-      <w:pStyle w:val="Balk5"/>
+      <w:pStyle w:val="Heading5"/>
       <w:lvlText w:val="%1.%2.%3.%4.%5"/>
       <w:lvlJc w:val="left"/>
       <w:pPr>
@@ -2109,7 +2141,7 @@
     <w:lvl w:ilvl="5">
       <w:start w:val="1"/>
       <w:numFmt w:val="decimal"/>
-      <w:pStyle w:val="Balk6"/>
+      <w:pStyle w:val="Heading6"/>
       <w:lvlText w:val="%1.%2.%3.%4.%5.%6"/>
       <w:lvlJc w:val="left"/>
       <w:pPr>
@@ -2119,7 +2151,7 @@
     <w:lvl w:ilvl="6">
       <w:start w:val="1"/>
       <w:numFmt w:val="decimal"/>
-      <w:pStyle w:val="Balk7"/>
+      <w:pStyle w:val="Heading7"/>
       <w:lvlText w:val="%1.%2.%3.%4.%5.%6.%7"/>
       <w:lvlJc w:val="left"/>
       <w:pPr>
@@ -2129,7 +2161,7 @@
     <w:lvl w:ilvl="7">
       <w:start w:val="1"/>
       <w:numFmt w:val="decimal"/>
-      <w:pStyle w:val="Balk8"/>
+      <w:pStyle w:val="Heading8"/>
       <w:lvlText w:val="%1.%2.%3.%4.%5.%6.%7.%8"/>
       <w:lvlJc w:val="left"/>
       <w:pPr>
@@ -2139,7 +2171,7 @@
     <w:lvl w:ilvl="8">
       <w:start w:val="1"/>
       <w:numFmt w:val="decimal"/>
-      <w:pStyle w:val="Balk9"/>
+      <w:pStyle w:val="Heading9"/>
       <w:lvlText w:val="%1.%2.%3.%4.%5.%6.%7.%8.%9"/>
       <w:lvlJc w:val="left"/>
       <w:pPr>
@@ -2147,7 +2179,7 @@
       </w:pPr>
     </w:lvl>
   </w:abstractNum>
-  <w:abstractNum w:abstractNumId="3">
+  <w:abstractNum w:abstractNumId="3" w15:restartNumberingAfterBreak="0">
     <w:nsid w:val="6C61041D"/>
     <w:multiLevelType w:val="multilevel"/>
     <w:tmpl w:val="CE6CC588"/>
@@ -2682,11 +2714,11 @@
       <w:lang w:val="en-GB"/>
     </w:rPr>
   </w:style>
-  <w:style w:type="paragraph" w:styleId="Balk1">
+  <w:style w:type="paragraph" w:styleId="Heading1">
     <w:name w:val="heading 1"/>
     <w:basedOn w:val="Normal"/>
     <w:next w:val="Normal"/>
-    <w:link w:val="Balk1Char"/>
+    <w:link w:val="Heading1Char"/>
     <w:uiPriority w:val="9"/>
     <w:qFormat/>
     <w:rsid w:val="00CD31D4"/>
@@ -2703,11 +2735,11 @@
       <w:szCs w:val="32"/>
     </w:rPr>
   </w:style>
-  <w:style w:type="paragraph" w:styleId="Balk2">
+  <w:style w:type="paragraph" w:styleId="Heading2">
     <w:name w:val="heading 2"/>
     <w:basedOn w:val="Normal"/>
     <w:next w:val="Normal"/>
-    <w:link w:val="Balk2Char"/>
+    <w:link w:val="Heading2Char"/>
     <w:uiPriority w:val="9"/>
     <w:unhideWhenUsed/>
     <w:qFormat/>
@@ -2725,11 +2757,11 @@
       <w:szCs w:val="26"/>
     </w:rPr>
   </w:style>
-  <w:style w:type="paragraph" w:styleId="Balk3">
+  <w:style w:type="paragraph" w:styleId="Heading3">
     <w:name w:val="heading 3"/>
     <w:basedOn w:val="Normal"/>
     <w:next w:val="Normal"/>
-    <w:link w:val="Balk3Char"/>
+    <w:link w:val="Heading3Char"/>
     <w:uiPriority w:val="9"/>
     <w:unhideWhenUsed/>
     <w:qFormat/>
@@ -2747,11 +2779,11 @@
       <w:szCs w:val="24"/>
     </w:rPr>
   </w:style>
-  <w:style w:type="paragraph" w:styleId="Balk4">
+  <w:style w:type="paragraph" w:styleId="Heading4">
     <w:name w:val="heading 4"/>
     <w:basedOn w:val="Normal"/>
     <w:next w:val="Normal"/>
-    <w:link w:val="Balk4Char"/>
+    <w:link w:val="Heading4Char"/>
     <w:uiPriority w:val="9"/>
     <w:unhideWhenUsed/>
     <w:qFormat/>
@@ -2773,11 +2805,11 @@
       <w:color w:val="2E74B5" w:themeColor="accent1" w:themeShade="BF"/>
     </w:rPr>
   </w:style>
-  <w:style w:type="paragraph" w:styleId="Balk5">
+  <w:style w:type="paragraph" w:styleId="Heading5">
     <w:name w:val="heading 5"/>
     <w:basedOn w:val="Normal"/>
     <w:next w:val="Normal"/>
-    <w:link w:val="Balk5Char"/>
+    <w:link w:val="Heading5Char"/>
     <w:uiPriority w:val="9"/>
     <w:semiHidden/>
     <w:unhideWhenUsed/>
@@ -2798,11 +2830,11 @@
       <w:color w:val="2E74B5" w:themeColor="accent1" w:themeShade="BF"/>
     </w:rPr>
   </w:style>
-  <w:style w:type="paragraph" w:styleId="Balk6">
+  <w:style w:type="paragraph" w:styleId="Heading6">
     <w:name w:val="heading 6"/>
     <w:basedOn w:val="Normal"/>
     <w:next w:val="Normal"/>
-    <w:link w:val="Balk6Char"/>
+    <w:link w:val="Heading6Char"/>
     <w:uiPriority w:val="9"/>
     <w:semiHidden/>
     <w:unhideWhenUsed/>
@@ -2823,11 +2855,11 @@
       <w:color w:val="1F4D78" w:themeColor="accent1" w:themeShade="7F"/>
     </w:rPr>
   </w:style>
-  <w:style w:type="paragraph" w:styleId="Balk7">
+  <w:style w:type="paragraph" w:styleId="Heading7">
     <w:name w:val="heading 7"/>
     <w:basedOn w:val="Normal"/>
     <w:next w:val="Normal"/>
-    <w:link w:val="Balk7Char"/>
+    <w:link w:val="Heading7Char"/>
     <w:uiPriority w:val="9"/>
     <w:semiHidden/>
     <w:unhideWhenUsed/>
@@ -2850,11 +2882,11 @@
       <w:color w:val="1F4D78" w:themeColor="accent1" w:themeShade="7F"/>
     </w:rPr>
   </w:style>
-  <w:style w:type="paragraph" w:styleId="Balk8">
+  <w:style w:type="paragraph" w:styleId="Heading8">
     <w:name w:val="heading 8"/>
     <w:basedOn w:val="Normal"/>
     <w:next w:val="Normal"/>
-    <w:link w:val="Balk8Char"/>
+    <w:link w:val="Heading8Char"/>
     <w:uiPriority w:val="9"/>
     <w:semiHidden/>
     <w:unhideWhenUsed/>
@@ -2877,11 +2909,11 @@
       <w:szCs w:val="21"/>
     </w:rPr>
   </w:style>
-  <w:style w:type="paragraph" w:styleId="Balk9">
+  <w:style w:type="paragraph" w:styleId="Heading9">
     <w:name w:val="heading 9"/>
     <w:basedOn w:val="Normal"/>
     <w:next w:val="Normal"/>
-    <w:link w:val="Balk9Char"/>
+    <w:link w:val="Heading9Char"/>
     <w:uiPriority w:val="9"/>
     <w:semiHidden/>
     <w:unhideWhenUsed/>
@@ -2906,13 +2938,13 @@
       <w:szCs w:val="21"/>
     </w:rPr>
   </w:style>
-  <w:style w:type="character" w:default="1" w:styleId="VarsaylanParagrafYazTipi">
+  <w:style w:type="character" w:default="1" w:styleId="DefaultParagraphFont">
     <w:name w:val="Default Paragraph Font"/>
     <w:uiPriority w:val="1"/>
     <w:semiHidden/>
     <w:unhideWhenUsed/>
   </w:style>
-  <w:style w:type="table" w:default="1" w:styleId="NormalTablo">
+  <w:style w:type="table" w:default="1" w:styleId="TableNormal">
     <w:name w:val="Normal Table"/>
     <w:uiPriority w:val="99"/>
     <w:semiHidden/>
@@ -2927,13 +2959,13 @@
       </w:tblCellMar>
     </w:tblPr>
   </w:style>
-  <w:style w:type="numbering" w:default="1" w:styleId="ListeYok">
+  <w:style w:type="numbering" w:default="1" w:styleId="NoList">
     <w:name w:val="No List"/>
     <w:uiPriority w:val="99"/>
     <w:semiHidden/>
     <w:unhideWhenUsed/>
   </w:style>
-  <w:style w:type="paragraph" w:styleId="ListeParagraf">
+  <w:style w:type="paragraph" w:styleId="ListParagraph">
     <w:name w:val="List Paragraph"/>
     <w:basedOn w:val="Normal"/>
     <w:uiPriority w:val="34"/>
@@ -2944,10 +2976,10 @@
       <w:contextualSpacing/>
     </w:pPr>
   </w:style>
-  <w:style w:type="character" w:customStyle="1" w:styleId="Balk1Char">
-    <w:name w:val="Başlık 1 Char"/>
-    <w:basedOn w:val="VarsaylanParagrafYazTipi"/>
-    <w:link w:val="Balk1"/>
+  <w:style w:type="character" w:customStyle="1" w:styleId="Heading1Char">
+    <w:name w:val="Heading 1 Char"/>
+    <w:basedOn w:val="DefaultParagraphFont"/>
+    <w:link w:val="Heading1"/>
     <w:uiPriority w:val="9"/>
     <w:rsid w:val="00CD31D4"/>
     <w:rPr>
@@ -2957,10 +2989,10 @@
       <w:szCs w:val="32"/>
     </w:rPr>
   </w:style>
-  <w:style w:type="character" w:customStyle="1" w:styleId="Balk2Char">
-    <w:name w:val="Başlık 2 Char"/>
-    <w:basedOn w:val="VarsaylanParagrafYazTipi"/>
-    <w:link w:val="Balk2"/>
+  <w:style w:type="character" w:customStyle="1" w:styleId="Heading2Char">
+    <w:name w:val="Heading 2 Char"/>
+    <w:basedOn w:val="DefaultParagraphFont"/>
+    <w:link w:val="Heading2"/>
     <w:uiPriority w:val="9"/>
     <w:rsid w:val="00243D0F"/>
     <w:rPr>
@@ -2971,10 +3003,10 @@
       <w:lang w:val="en-GB"/>
     </w:rPr>
   </w:style>
-  <w:style w:type="character" w:customStyle="1" w:styleId="Balk3Char">
-    <w:name w:val="Başlık 3 Char"/>
-    <w:basedOn w:val="VarsaylanParagrafYazTipi"/>
-    <w:link w:val="Balk3"/>
+  <w:style w:type="character" w:customStyle="1" w:styleId="Heading3Char">
+    <w:name w:val="Heading 3 Char"/>
+    <w:basedOn w:val="DefaultParagraphFont"/>
+    <w:link w:val="Heading3"/>
     <w:uiPriority w:val="9"/>
     <w:rsid w:val="00CD31D4"/>
     <w:rPr>
@@ -2984,10 +3016,10 @@
       <w:szCs w:val="24"/>
     </w:rPr>
   </w:style>
-  <w:style w:type="character" w:customStyle="1" w:styleId="Balk4Char">
-    <w:name w:val="Başlık 4 Char"/>
-    <w:basedOn w:val="VarsaylanParagrafYazTipi"/>
-    <w:link w:val="Balk4"/>
+  <w:style w:type="character" w:customStyle="1" w:styleId="Heading4Char">
+    <w:name w:val="Heading 4 Char"/>
+    <w:basedOn w:val="DefaultParagraphFont"/>
+    <w:link w:val="Heading4"/>
     <w:uiPriority w:val="9"/>
     <w:rsid w:val="00CD31D4"/>
     <w:rPr>
@@ -2998,10 +3030,10 @@
       <w:lang w:val="en-GB"/>
     </w:rPr>
   </w:style>
-  <w:style w:type="character" w:customStyle="1" w:styleId="Balk5Char">
-    <w:name w:val="Başlık 5 Char"/>
-    <w:basedOn w:val="VarsaylanParagrafYazTipi"/>
-    <w:link w:val="Balk5"/>
+  <w:style w:type="character" w:customStyle="1" w:styleId="Heading5Char">
+    <w:name w:val="Heading 5 Char"/>
+    <w:basedOn w:val="DefaultParagraphFont"/>
+    <w:link w:val="Heading5"/>
     <w:uiPriority w:val="9"/>
     <w:semiHidden/>
     <w:rsid w:val="00CD31D4"/>
@@ -3011,10 +3043,10 @@
       <w:lang w:val="en-GB"/>
     </w:rPr>
   </w:style>
-  <w:style w:type="character" w:customStyle="1" w:styleId="Balk6Char">
-    <w:name w:val="Başlık 6 Char"/>
-    <w:basedOn w:val="VarsaylanParagrafYazTipi"/>
-    <w:link w:val="Balk6"/>
+  <w:style w:type="character" w:customStyle="1" w:styleId="Heading6Char">
+    <w:name w:val="Heading 6 Char"/>
+    <w:basedOn w:val="DefaultParagraphFont"/>
+    <w:link w:val="Heading6"/>
     <w:uiPriority w:val="9"/>
     <w:semiHidden/>
     <w:rsid w:val="00CD31D4"/>
@@ -3024,10 +3056,10 @@
       <w:lang w:val="en-GB"/>
     </w:rPr>
   </w:style>
-  <w:style w:type="character" w:customStyle="1" w:styleId="Balk7Char">
-    <w:name w:val="Başlık 7 Char"/>
-    <w:basedOn w:val="VarsaylanParagrafYazTipi"/>
-    <w:link w:val="Balk7"/>
+  <w:style w:type="character" w:customStyle="1" w:styleId="Heading7Char">
+    <w:name w:val="Heading 7 Char"/>
+    <w:basedOn w:val="DefaultParagraphFont"/>
+    <w:link w:val="Heading7"/>
     <w:uiPriority w:val="9"/>
     <w:semiHidden/>
     <w:rsid w:val="00CD31D4"/>
@@ -3039,10 +3071,10 @@
       <w:lang w:val="en-GB"/>
     </w:rPr>
   </w:style>
-  <w:style w:type="character" w:customStyle="1" w:styleId="Balk8Char">
-    <w:name w:val="Başlık 8 Char"/>
-    <w:basedOn w:val="VarsaylanParagrafYazTipi"/>
-    <w:link w:val="Balk8"/>
+  <w:style w:type="character" w:customStyle="1" w:styleId="Heading8Char">
+    <w:name w:val="Heading 8 Char"/>
+    <w:basedOn w:val="DefaultParagraphFont"/>
+    <w:link w:val="Heading8"/>
     <w:uiPriority w:val="9"/>
     <w:semiHidden/>
     <w:rsid w:val="00CD31D4"/>
@@ -3054,10 +3086,10 @@
       <w:lang w:val="en-GB"/>
     </w:rPr>
   </w:style>
-  <w:style w:type="character" w:customStyle="1" w:styleId="Balk9Char">
-    <w:name w:val="Başlık 9 Char"/>
-    <w:basedOn w:val="VarsaylanParagrafYazTipi"/>
-    <w:link w:val="Balk9"/>
+  <w:style w:type="character" w:customStyle="1" w:styleId="Heading9Char">
+    <w:name w:val="Heading 9 Char"/>
+    <w:basedOn w:val="DefaultParagraphFont"/>
+    <w:link w:val="Heading9"/>
     <w:uiPriority w:val="9"/>
     <w:semiHidden/>
     <w:rsid w:val="00CD31D4"/>
@@ -3071,9 +3103,9 @@
       <w:lang w:val="en-GB"/>
     </w:rPr>
   </w:style>
-  <w:style w:type="character" w:styleId="YerTutucuMetni">
+  <w:style w:type="character" w:styleId="PlaceholderText">
     <w:name w:val="Placeholder Text"/>
-    <w:basedOn w:val="VarsaylanParagrafYazTipi"/>
+    <w:basedOn w:val="DefaultParagraphFont"/>
     <w:uiPriority w:val="99"/>
     <w:semiHidden/>
     <w:rsid w:val="005F1A39"/>
@@ -3081,10 +3113,10 @@
       <w:color w:val="808080"/>
     </w:rPr>
   </w:style>
-  <w:style w:type="paragraph" w:styleId="BalonMetni">
+  <w:style w:type="paragraph" w:styleId="BalloonText">
     <w:name w:val="Balloon Text"/>
     <w:basedOn w:val="Normal"/>
-    <w:link w:val="BalonMetniChar"/>
+    <w:link w:val="BalloonTextChar"/>
     <w:uiPriority w:val="99"/>
     <w:semiHidden/>
     <w:unhideWhenUsed/>
@@ -3099,10 +3131,10 @@
       <w:lang w:val="en-US"/>
     </w:rPr>
   </w:style>
-  <w:style w:type="character" w:customStyle="1" w:styleId="BalonMetniChar">
-    <w:name w:val="Balon Metni Char"/>
-    <w:basedOn w:val="VarsaylanParagrafYazTipi"/>
-    <w:link w:val="BalonMetni"/>
+  <w:style w:type="character" w:customStyle="1" w:styleId="BalloonTextChar">
+    <w:name w:val="Balloon Text Char"/>
+    <w:basedOn w:val="DefaultParagraphFont"/>
+    <w:link w:val="BalloonText"/>
     <w:uiPriority w:val="99"/>
     <w:semiHidden/>
     <w:rsid w:val="005F1A39"/>
@@ -3113,7 +3145,7 @@
       <w:lang w:val="en-US"/>
     </w:rPr>
   </w:style>
-  <w:style w:type="paragraph" w:styleId="ResimYazs">
+  <w:style w:type="paragraph" w:styleId="Caption">
     <w:name w:val="caption"/>
     <w:basedOn w:val="Normal"/>
     <w:next w:val="Normal"/>
@@ -3132,10 +3164,10 @@
       <w:lang w:val="en-US"/>
     </w:rPr>
   </w:style>
-  <w:style w:type="paragraph" w:styleId="stbilgi">
+  <w:style w:type="paragraph" w:styleId="Header">
     <w:name w:val="header"/>
     <w:basedOn w:val="Normal"/>
-    <w:link w:val="stbilgiChar"/>
+    <w:link w:val="HeaderChar"/>
     <w:uiPriority w:val="99"/>
     <w:unhideWhenUsed/>
     <w:rsid w:val="005F1A39"/>
@@ -3150,20 +3182,20 @@
       <w:lang w:val="en-US"/>
     </w:rPr>
   </w:style>
-  <w:style w:type="character" w:customStyle="1" w:styleId="stbilgiChar">
-    <w:name w:val="Üstbilgi Char"/>
-    <w:basedOn w:val="VarsaylanParagrafYazTipi"/>
-    <w:link w:val="stbilgi"/>
+  <w:style w:type="character" w:customStyle="1" w:styleId="HeaderChar">
+    <w:name w:val="Header Char"/>
+    <w:basedOn w:val="DefaultParagraphFont"/>
+    <w:link w:val="Header"/>
     <w:uiPriority w:val="99"/>
     <w:rsid w:val="005F1A39"/>
     <w:rPr>
       <w:lang w:val="en-US"/>
     </w:rPr>
   </w:style>
-  <w:style w:type="paragraph" w:styleId="Altbilgi">
+  <w:style w:type="paragraph" w:styleId="Footer">
     <w:name w:val="footer"/>
     <w:basedOn w:val="Normal"/>
-    <w:link w:val="AltbilgiChar"/>
+    <w:link w:val="FooterChar"/>
     <w:uiPriority w:val="99"/>
     <w:unhideWhenUsed/>
     <w:rsid w:val="005F1A39"/>
@@ -3178,10 +3210,10 @@
       <w:lang w:val="en-US"/>
     </w:rPr>
   </w:style>
-  <w:style w:type="character" w:customStyle="1" w:styleId="AltbilgiChar">
-    <w:name w:val="Altbilgi Char"/>
-    <w:basedOn w:val="VarsaylanParagrafYazTipi"/>
-    <w:link w:val="Altbilgi"/>
+  <w:style w:type="character" w:customStyle="1" w:styleId="FooterChar">
+    <w:name w:val="Footer Char"/>
+    <w:basedOn w:val="DefaultParagraphFont"/>
+    <w:link w:val="Footer"/>
     <w:uiPriority w:val="99"/>
     <w:rsid w:val="005F1A39"/>
     <w:rPr>
@@ -3209,7 +3241,7 @@
   </w:style>
   <w:style w:type="character" w:customStyle="1" w:styleId="IEEEParagraphChar">
     <w:name w:val="IEEE Paragraph Char"/>
-    <w:basedOn w:val="VarsaylanParagrafYazTipi"/>
+    <w:basedOn w:val="DefaultParagraphFont"/>
     <w:link w:val="IEEEParagraph"/>
     <w:rsid w:val="005F1A39"/>
     <w:rPr>
@@ -3219,7 +3251,7 @@
       <w:lang w:val="en-AU" w:eastAsia="zh-CN"/>
     </w:rPr>
   </w:style>
-  <w:style w:type="paragraph" w:styleId="ekillerTablosu">
+  <w:style w:type="paragraph" w:styleId="TableofFigures">
     <w:name w:val="table of figures"/>
     <w:basedOn w:val="Normal"/>
     <w:next w:val="Normal"/>
@@ -3233,9 +3265,9 @@
       <w:lang w:val="en-US"/>
     </w:rPr>
   </w:style>
-  <w:style w:type="character" w:styleId="Kpr">
+  <w:style w:type="character" w:styleId="Hyperlink">
     <w:name w:val="Hyperlink"/>
-    <w:basedOn w:val="VarsaylanParagrafYazTipi"/>
+    <w:basedOn w:val="DefaultParagraphFont"/>
     <w:uiPriority w:val="99"/>
     <w:unhideWhenUsed/>
     <w:rsid w:val="005F1A39"/>
@@ -3263,19 +3295,18 @@
   </w:style>
   <w:style w:type="character" w:customStyle="1" w:styleId="apple-converted-space">
     <w:name w:val="apple-converted-space"/>
-    <w:basedOn w:val="VarsaylanParagrafYazTipi"/>
+    <w:basedOn w:val="DefaultParagraphFont"/>
     <w:rsid w:val="00DF11FB"/>
   </w:style>
-  <w:style w:type="table" w:styleId="TabloKlavuzu">
+  <w:style w:type="table" w:styleId="TableGrid">
     <w:name w:val="Table Grid"/>
-    <w:basedOn w:val="NormalTablo"/>
+    <w:basedOn w:val="TableNormal"/>
     <w:uiPriority w:val="59"/>
     <w:rsid w:val="007A0AEF"/>
     <w:pPr>
       <w:spacing w:after="0" w:line="240" w:lineRule="auto"/>
     </w:pPr>
     <w:tblPr>
-      <w:tblInd w:w="0" w:type="dxa"/>
       <w:tblBorders>
         <w:top w:val="single" w:sz="4" w:space="0" w:color="auto"/>
         <w:left w:val="single" w:sz="4" w:space="0" w:color="auto"/>
@@ -3284,18 +3315,12 @@
         <w:insideH w:val="single" w:sz="4" w:space="0" w:color="auto"/>
         <w:insideV w:val="single" w:sz="4" w:space="0" w:color="auto"/>
       </w:tblBorders>
-      <w:tblCellMar>
-        <w:top w:w="0" w:type="dxa"/>
-        <w:left w:w="108" w:type="dxa"/>
-        <w:bottom w:w="0" w:type="dxa"/>
-        <w:right w:w="108" w:type="dxa"/>
-      </w:tblCellMar>
     </w:tblPr>
   </w:style>
   <w:style w:type="table" w:customStyle="1" w:styleId="TableGrid1">
     <w:name w:val="Table Grid1"/>
-    <w:basedOn w:val="NormalTablo"/>
-    <w:next w:val="TabloKlavuzu"/>
+    <w:basedOn w:val="TableNormal"/>
+    <w:next w:val="TableGrid"/>
     <w:uiPriority w:val="59"/>
     <w:rsid w:val="00DE3F33"/>
     <w:pPr>
@@ -3306,7 +3331,6 @@
       <w:lang w:eastAsia="tr-TR"/>
     </w:rPr>
     <w:tblPr>
-      <w:tblInd w:w="0" w:type="dxa"/>
       <w:tblBorders>
         <w:top w:val="single" w:sz="4" w:space="0" w:color="auto"/>
         <w:left w:val="single" w:sz="4" w:space="0" w:color="auto"/>
@@ -3315,15 +3339,9 @@
         <w:insideH w:val="single" w:sz="4" w:space="0" w:color="auto"/>
         <w:insideV w:val="single" w:sz="4" w:space="0" w:color="auto"/>
       </w:tblBorders>
-      <w:tblCellMar>
-        <w:top w:w="0" w:type="dxa"/>
-        <w:left w:w="108" w:type="dxa"/>
-        <w:bottom w:w="0" w:type="dxa"/>
-        <w:right w:w="108" w:type="dxa"/>
-      </w:tblCellMar>
     </w:tblPr>
   </w:style>
-  <w:style w:type="paragraph" w:styleId="T1">
+  <w:style w:type="paragraph" w:styleId="TOC1">
     <w:name w:val="toc 1"/>
     <w:basedOn w:val="Normal"/>
     <w:next w:val="Normal"/>
@@ -3339,7 +3357,7 @@
       <w:sz w:val="24"/>
     </w:rPr>
   </w:style>
-  <w:style w:type="paragraph" w:styleId="T2">
+  <w:style w:type="paragraph" w:styleId="TOC2">
     <w:name w:val="toc 2"/>
     <w:basedOn w:val="Normal"/>
     <w:next w:val="Normal"/>
@@ -3352,7 +3370,7 @@
       <w:ind w:left="220"/>
     </w:pPr>
   </w:style>
-  <w:style w:type="paragraph" w:styleId="T3">
+  <w:style w:type="paragraph" w:styleId="TOC3">
     <w:name w:val="toc 3"/>
     <w:basedOn w:val="Normal"/>
     <w:next w:val="Normal"/>
@@ -3365,9 +3383,9 @@
       <w:ind w:left="440"/>
     </w:pPr>
   </w:style>
-  <w:style w:type="character" w:styleId="Vurgu">
+  <w:style w:type="character" w:styleId="Emphasis">
     <w:name w:val="Emphasis"/>
-    <w:basedOn w:val="VarsaylanParagrafYazTipi"/>
+    <w:basedOn w:val="DefaultParagraphFont"/>
     <w:uiPriority w:val="20"/>
     <w:qFormat/>
     <w:rsid w:val="005D1517"/>
@@ -3378,7 +3396,7 @@
   </w:style>
   <w:style w:type="table" w:customStyle="1" w:styleId="GridTable1Light1">
     <w:name w:val="Grid Table 1 Light1"/>
-    <w:basedOn w:val="NormalTablo"/>
+    <w:basedOn w:val="TableNormal"/>
     <w:uiPriority w:val="46"/>
     <w:rsid w:val="00D876AB"/>
     <w:pPr>
@@ -3387,7 +3405,6 @@
     <w:tblPr>
       <w:tblStyleRowBandSize w:val="1"/>
       <w:tblStyleColBandSize w:val="1"/>
-      <w:tblInd w:w="0" w:type="dxa"/>
       <w:tblBorders>
         <w:top w:val="single" w:sz="4" w:space="0" w:color="999999" w:themeColor="text1" w:themeTint="66"/>
         <w:left w:val="single" w:sz="4" w:space="0" w:color="999999" w:themeColor="text1" w:themeTint="66"/>
@@ -3396,12 +3413,6 @@
         <w:insideH w:val="single" w:sz="4" w:space="0" w:color="999999" w:themeColor="text1" w:themeTint="66"/>
         <w:insideV w:val="single" w:sz="4" w:space="0" w:color="999999" w:themeColor="text1" w:themeTint="66"/>
       </w:tblBorders>
-      <w:tblCellMar>
-        <w:top w:w="0" w:type="dxa"/>
-        <w:left w:w="108" w:type="dxa"/>
-        <w:bottom w:w="0" w:type="dxa"/>
-        <w:right w:w="108" w:type="dxa"/>
-      </w:tblCellMar>
     </w:tblPr>
     <w:tblStylePr w:type="firstRow">
       <w:rPr>
@@ -3442,7 +3453,7 @@
   </w:style>
   <w:style w:type="table" w:customStyle="1" w:styleId="GridTable21">
     <w:name w:val="Grid Table 21"/>
-    <w:basedOn w:val="NormalTablo"/>
+    <w:basedOn w:val="TableNormal"/>
     <w:uiPriority w:val="47"/>
     <w:rsid w:val="00D876AB"/>
     <w:pPr>
@@ -3451,19 +3462,12 @@
     <w:tblPr>
       <w:tblStyleRowBandSize w:val="1"/>
       <w:tblStyleColBandSize w:val="1"/>
-      <w:tblInd w:w="0" w:type="dxa"/>
       <w:tblBorders>
         <w:top w:val="single" w:sz="2" w:space="0" w:color="666666" w:themeColor="text1" w:themeTint="99"/>
         <w:bottom w:val="single" w:sz="2" w:space="0" w:color="666666" w:themeColor="text1" w:themeTint="99"/>
         <w:insideH w:val="single" w:sz="2" w:space="0" w:color="666666" w:themeColor="text1" w:themeTint="99"/>
         <w:insideV w:val="single" w:sz="2" w:space="0" w:color="666666" w:themeColor="text1" w:themeTint="99"/>
       </w:tblBorders>
-      <w:tblCellMar>
-        <w:top w:w="0" w:type="dxa"/>
-        <w:left w:w="108" w:type="dxa"/>
-        <w:bottom w:w="0" w:type="dxa"/>
-        <w:right w:w="108" w:type="dxa"/>
-      </w:tblCellMar>
     </w:tblPr>
     <w:tblStylePr w:type="firstRow">
       <w:rPr>
@@ -3524,7 +3528,7 @@
   </w:style>
   <w:style w:type="table" w:customStyle="1" w:styleId="ListTable31">
     <w:name w:val="List Table 31"/>
-    <w:basedOn w:val="NormalTablo"/>
+    <w:basedOn w:val="TableNormal"/>
     <w:uiPriority w:val="48"/>
     <w:rsid w:val="00D876AB"/>
     <w:pPr>
@@ -3533,19 +3537,12 @@
     <w:tblPr>
       <w:tblStyleRowBandSize w:val="1"/>
       <w:tblStyleColBandSize w:val="1"/>
-      <w:tblInd w:w="0" w:type="dxa"/>
       <w:tblBorders>
         <w:top w:val="single" w:sz="4" w:space="0" w:color="000000" w:themeColor="text1"/>
         <w:left w:val="single" w:sz="4" w:space="0" w:color="000000" w:themeColor="text1"/>
         <w:bottom w:val="single" w:sz="4" w:space="0" w:color="000000" w:themeColor="text1"/>
         <w:right w:val="single" w:sz="4" w:space="0" w:color="000000" w:themeColor="text1"/>
       </w:tblBorders>
-      <w:tblCellMar>
-        <w:top w:w="0" w:type="dxa"/>
-        <w:left w:w="108" w:type="dxa"/>
-        <w:bottom w:w="0" w:type="dxa"/>
-        <w:right w:w="108" w:type="dxa"/>
-      </w:tblCellMar>
     </w:tblPr>
     <w:tblStylePr w:type="firstRow">
       <w:rPr>
@@ -3655,7 +3652,7 @@
   </w:style>
   <w:style w:type="table" w:customStyle="1" w:styleId="PlainTable31">
     <w:name w:val="Plain Table 31"/>
-    <w:basedOn w:val="NormalTablo"/>
+    <w:basedOn w:val="TableNormal"/>
     <w:uiPriority w:val="43"/>
     <w:rsid w:val="00D876AB"/>
     <w:pPr>
@@ -3664,13 +3661,6 @@
     <w:tblPr>
       <w:tblStyleRowBandSize w:val="1"/>
       <w:tblStyleColBandSize w:val="1"/>
-      <w:tblInd w:w="0" w:type="dxa"/>
-      <w:tblCellMar>
-        <w:top w:w="0" w:type="dxa"/>
-        <w:left w:w="108" w:type="dxa"/>
-        <w:bottom w:w="0" w:type="dxa"/>
-        <w:right w:w="108" w:type="dxa"/>
-      </w:tblCellMar>
     </w:tblPr>
     <w:tblStylePr w:type="firstRow">
       <w:rPr>
@@ -3755,7 +3745,7 @@
   </w:style>
   <w:style w:type="table" w:customStyle="1" w:styleId="PlainTable11">
     <w:name w:val="Plain Table 11"/>
-    <w:basedOn w:val="NormalTablo"/>
+    <w:basedOn w:val="TableNormal"/>
     <w:uiPriority w:val="41"/>
     <w:rsid w:val="00D876AB"/>
     <w:pPr>
@@ -3764,7 +3754,6 @@
     <w:tblPr>
       <w:tblStyleRowBandSize w:val="1"/>
       <w:tblStyleColBandSize w:val="1"/>
-      <w:tblInd w:w="0" w:type="dxa"/>
       <w:tblBorders>
         <w:top w:val="single" w:sz="4" w:space="0" w:color="BFBFBF" w:themeColor="background1" w:themeShade="BF"/>
         <w:left w:val="single" w:sz="4" w:space="0" w:color="BFBFBF" w:themeColor="background1" w:themeShade="BF"/>
@@ -3773,12 +3762,6 @@
         <w:insideH w:val="single" w:sz="4" w:space="0" w:color="BFBFBF" w:themeColor="background1" w:themeShade="BF"/>
         <w:insideV w:val="single" w:sz="4" w:space="0" w:color="BFBFBF" w:themeColor="background1" w:themeShade="BF"/>
       </w:tblBorders>
-      <w:tblCellMar>
-        <w:top w:w="0" w:type="dxa"/>
-        <w:left w:w="108" w:type="dxa"/>
-        <w:bottom w:w="0" w:type="dxa"/>
-        <w:right w:w="108" w:type="dxa"/>
-      </w:tblCellMar>
     </w:tblPr>
     <w:tblStylePr w:type="firstRow">
       <w:rPr>
@@ -3825,7 +3808,7 @@
   </w:style>
   <w:style w:type="table" w:customStyle="1" w:styleId="GridTable1Light-Accent31">
     <w:name w:val="Grid Table 1 Light - Accent 31"/>
-    <w:basedOn w:val="NormalTablo"/>
+    <w:basedOn w:val="TableNormal"/>
     <w:uiPriority w:val="46"/>
     <w:rsid w:val="00D876AB"/>
     <w:pPr>
@@ -3834,7 +3817,6 @@
     <w:tblPr>
       <w:tblStyleRowBandSize w:val="1"/>
       <w:tblStyleColBandSize w:val="1"/>
-      <w:tblInd w:w="0" w:type="dxa"/>
       <w:tblBorders>
         <w:top w:val="single" w:sz="4" w:space="0" w:color="DBDBDB" w:themeColor="accent3" w:themeTint="66"/>
         <w:left w:val="single" w:sz="4" w:space="0" w:color="DBDBDB" w:themeColor="accent3" w:themeTint="66"/>
@@ -3843,12 +3825,6 @@
         <w:insideH w:val="single" w:sz="4" w:space="0" w:color="DBDBDB" w:themeColor="accent3" w:themeTint="66"/>
         <w:insideV w:val="single" w:sz="4" w:space="0" w:color="DBDBDB" w:themeColor="accent3" w:themeTint="66"/>
       </w:tblBorders>
-      <w:tblCellMar>
-        <w:top w:w="0" w:type="dxa"/>
-        <w:left w:w="108" w:type="dxa"/>
-        <w:bottom w:w="0" w:type="dxa"/>
-        <w:right w:w="108" w:type="dxa"/>
-      </w:tblCellMar>
     </w:tblPr>
     <w:tblStylePr w:type="firstRow">
       <w:rPr>
@@ -3887,9 +3863,9 @@
       </w:rPr>
     </w:tblStylePr>
   </w:style>
-  <w:style w:type="character" w:styleId="AklamaBavurusu">
+  <w:style w:type="character" w:styleId="CommentReference">
     <w:name w:val="annotation reference"/>
-    <w:basedOn w:val="VarsaylanParagrafYazTipi"/>
+    <w:basedOn w:val="DefaultParagraphFont"/>
     <w:uiPriority w:val="99"/>
     <w:semiHidden/>
     <w:unhideWhenUsed/>
@@ -3899,10 +3875,10 @@
       <w:szCs w:val="16"/>
     </w:rPr>
   </w:style>
-  <w:style w:type="paragraph" w:styleId="AklamaMetni">
+  <w:style w:type="paragraph" w:styleId="CommentText">
     <w:name w:val="annotation text"/>
     <w:basedOn w:val="Normal"/>
-    <w:link w:val="AklamaMetniChar"/>
+    <w:link w:val="CommentTextChar"/>
     <w:uiPriority w:val="99"/>
     <w:semiHidden/>
     <w:unhideWhenUsed/>
@@ -3915,10 +3891,10 @@
       <w:szCs w:val="20"/>
     </w:rPr>
   </w:style>
-  <w:style w:type="character" w:customStyle="1" w:styleId="AklamaMetniChar">
-    <w:name w:val="Açıklama Metni Char"/>
-    <w:basedOn w:val="VarsaylanParagrafYazTipi"/>
-    <w:link w:val="AklamaMetni"/>
+  <w:style w:type="character" w:customStyle="1" w:styleId="CommentTextChar">
+    <w:name w:val="Comment Text Char"/>
+    <w:basedOn w:val="DefaultParagraphFont"/>
+    <w:link w:val="CommentText"/>
     <w:uiPriority w:val="99"/>
     <w:semiHidden/>
     <w:rsid w:val="00161D22"/>
@@ -3928,11 +3904,11 @@
       <w:lang w:val="en-GB"/>
     </w:rPr>
   </w:style>
-  <w:style w:type="paragraph" w:styleId="AklamaKonusu">
+  <w:style w:type="paragraph" w:styleId="CommentSubject">
     <w:name w:val="annotation subject"/>
-    <w:basedOn w:val="AklamaMetni"/>
-    <w:next w:val="AklamaMetni"/>
-    <w:link w:val="AklamaKonusuChar"/>
+    <w:basedOn w:val="CommentText"/>
+    <w:next w:val="CommentText"/>
+    <w:link w:val="CommentSubjectChar"/>
     <w:uiPriority w:val="99"/>
     <w:semiHidden/>
     <w:unhideWhenUsed/>
@@ -3942,10 +3918,10 @@
       <w:bCs/>
     </w:rPr>
   </w:style>
-  <w:style w:type="character" w:customStyle="1" w:styleId="AklamaKonusuChar">
-    <w:name w:val="Açıklama Konusu Char"/>
-    <w:basedOn w:val="AklamaMetniChar"/>
-    <w:link w:val="AklamaKonusu"/>
+  <w:style w:type="character" w:customStyle="1" w:styleId="CommentSubjectChar">
+    <w:name w:val="Comment Subject Char"/>
+    <w:basedOn w:val="CommentTextChar"/>
+    <w:link w:val="CommentSubject"/>
     <w:uiPriority w:val="99"/>
     <w:semiHidden/>
     <w:rsid w:val="00161D22"/>
@@ -3957,7 +3933,7 @@
       <w:lang w:val="en-GB"/>
     </w:rPr>
   </w:style>
-  <w:style w:type="paragraph" w:styleId="Dzeltme">
+  <w:style w:type="paragraph" w:styleId="Revision">
     <w:name w:val="Revision"/>
     <w:hidden/>
     <w:uiPriority w:val="99"/>
@@ -3970,10 +3946,10 @@
       <w:lang w:val="en-GB"/>
     </w:rPr>
   </w:style>
-  <w:style w:type="paragraph" w:styleId="HTMLncedenBiimlendirilmi">
+  <w:style w:type="paragraph" w:styleId="HTMLPreformatted">
     <w:name w:val="HTML Preformatted"/>
     <w:basedOn w:val="Normal"/>
-    <w:link w:val="HTMLncedenBiimlendirilmiChar"/>
+    <w:link w:val="HTMLPreformattedChar"/>
     <w:uiPriority w:val="99"/>
     <w:semiHidden/>
     <w:unhideWhenUsed/>
@@ -4006,10 +3982,10 @@
       <w:lang w:val="tr-TR" w:eastAsia="tr-TR"/>
     </w:rPr>
   </w:style>
-  <w:style w:type="character" w:customStyle="1" w:styleId="HTMLncedenBiimlendirilmiChar">
-    <w:name w:val="HTML Önceden Biçimlendirilmiş Char"/>
-    <w:basedOn w:val="VarsaylanParagrafYazTipi"/>
-    <w:link w:val="HTMLncedenBiimlendirilmi"/>
+  <w:style w:type="character" w:customStyle="1" w:styleId="HTMLPreformattedChar">
+    <w:name w:val="HTML Preformatted Char"/>
+    <w:basedOn w:val="DefaultParagraphFont"/>
+    <w:link w:val="HTMLPreformatted"/>
     <w:uiPriority w:val="99"/>
     <w:semiHidden/>
     <w:rsid w:val="00B4563B"/>
@@ -4020,9 +3996,9 @@
       <w:lang w:eastAsia="tr-TR"/>
     </w:rPr>
   </w:style>
-  <w:style w:type="character" w:styleId="zlenenKpr">
+  <w:style w:type="character" w:styleId="FollowedHyperlink">
     <w:name w:val="FollowedHyperlink"/>
-    <w:basedOn w:val="VarsaylanParagrafYazTipi"/>
+    <w:basedOn w:val="DefaultParagraphFont"/>
     <w:uiPriority w:val="99"/>
     <w:semiHidden/>
     <w:unhideWhenUsed/>
@@ -4034,15 +4010,14 @@
   </w:style>
   <w:style w:type="table" w:customStyle="1" w:styleId="TableGrid2">
     <w:name w:val="Table Grid2"/>
-    <w:basedOn w:val="NormalTablo"/>
-    <w:next w:val="TabloKlavuzu"/>
+    <w:basedOn w:val="TableNormal"/>
+    <w:next w:val="TableGrid"/>
     <w:uiPriority w:val="39"/>
     <w:rsid w:val="00D4249F"/>
     <w:pPr>
       <w:spacing w:after="0" w:line="240" w:lineRule="auto"/>
     </w:pPr>
     <w:tblPr>
-      <w:tblInd w:w="0" w:type="dxa"/>
       <w:tblBorders>
         <w:top w:val="single" w:sz="4" w:space="0" w:color="auto"/>
         <w:left w:val="single" w:sz="4" w:space="0" w:color="auto"/>
@@ -4051,17 +4026,11 @@
         <w:insideH w:val="single" w:sz="4" w:space="0" w:color="auto"/>
         <w:insideV w:val="single" w:sz="4" w:space="0" w:color="auto"/>
       </w:tblBorders>
-      <w:tblCellMar>
-        <w:top w:w="0" w:type="dxa"/>
-        <w:left w:w="108" w:type="dxa"/>
-        <w:bottom w:w="0" w:type="dxa"/>
-        <w:right w:w="108" w:type="dxa"/>
-      </w:tblCellMar>
     </w:tblPr>
   </w:style>
-  <w:style w:type="character" w:styleId="Gl">
+  <w:style w:type="character" w:styleId="Strong">
     <w:name w:val="Strong"/>
-    <w:basedOn w:val="VarsaylanParagrafYazTipi"/>
+    <w:basedOn w:val="DefaultParagraphFont"/>
     <w:uiPriority w:val="22"/>
     <w:qFormat/>
     <w:rsid w:val="00481145"/>
@@ -4339,7 +4308,7 @@
 </file>
 
 <file path=customXml/itemProps1.xml><?xml version="1.0" encoding="utf-8"?>
-<ds:datastoreItem xmlns:ds="http://schemas.openxmlformats.org/officeDocument/2006/customXml" ds:itemID="{4070DDE3-A310-4A97-9EF9-22AD6DD8F53E}">
+<ds:datastoreItem xmlns:ds="http://schemas.openxmlformats.org/officeDocument/2006/customXml" ds:itemID="{CCA7934E-E084-4D38-ACA6-8ED901D4D121}">
   <ds:schemaRefs>
     <ds:schemaRef ds:uri="http://schemas.openxmlformats.org/officeDocument/2006/bibliography"/>
   </ds:schemaRefs>

</xml_diff>